<commit_message>
defended lab1 for OS
</commit_message>
<xml_diff>
--- a/Операционные системы/Семинар 1.docx
+++ b/Операционные системы/Семинар 1.docx
@@ -91,6 +91,18 @@
       <w:r>
         <w:t>)</w:t>
       </w:r>
+      <w:r>
+        <w:t xml:space="preserve"> (</w:t>
+      </w:r>
+      <w:r>
+        <w:rPr>
+          <w:u w:val="single"/>
+        </w:rPr>
+        <w:t>терминальная группа</w:t>
+      </w:r>
+      <w:r>
+        <w:t>)</w:t>
+      </w:r>
     </w:p>
     <w:p>
       <w:r>
@@ -557,18 +569,12 @@
       </w:r>
       <w:proofErr w:type="spellEnd"/>
       <w:r>
-        <w:rPr>
-          <w:lang w:val="en-US"/>
-        </w:rPr>
         <w:t xml:space="preserve">. </w:t>
       </w:r>
       <w:r>
         <w:t>Макс</w:t>
       </w:r>
       <w:r>
-        <w:rPr>
-          <w:lang w:val="en-US"/>
-        </w:rPr>
         <w:t xml:space="preserve">. </w:t>
       </w:r>
       <w:r>
@@ -759,10 +765,7 @@
         <w:t>0, 1, 2</w:t>
       </w:r>
       <w:r>
-        <w:t xml:space="preserve"> </w:t>
-      </w:r>
-      <w:r>
-        <w:t>(</w:t>
+        <w:t xml:space="preserve"> (</w:t>
       </w:r>
       <w:r>
         <w:rPr>
@@ -789,19 +792,7 @@
         <w:rPr>
           <w:lang w:val="en-US"/>
         </w:rPr>
-        <w:t>std</w:t>
-      </w:r>
-      <w:r>
-        <w:rPr>
-          <w:lang w:val="en-US"/>
-        </w:rPr>
-        <w:t>e</w:t>
-      </w:r>
-      <w:r>
-        <w:rPr>
-          <w:lang w:val="en-US"/>
-        </w:rPr>
-        <w:t>r</w:t>
+        <w:t>stder</w:t>
       </w:r>
       <w:proofErr w:type="spellEnd"/>
       <w:r>
@@ -902,9 +893,6 @@
       <w:proofErr w:type="spellEnd"/>
       <w:proofErr w:type="gramEnd"/>
       <w:r>
-        <w:rPr>
-          <w:lang w:val="en-US"/>
-        </w:rPr>
         <w:t xml:space="preserve"> </w:t>
       </w:r>
       <w:r>
@@ -914,9 +902,6 @@
         <w:t xml:space="preserve">Листинг </w:t>
       </w:r>
       <w:r>
-        <w:rPr>
-          <w:lang w:val="en-US"/>
-        </w:rPr>
         <w:t>13.1</w:t>
       </w:r>
       <w:r>
@@ -974,7 +959,12 @@
         <w:t>Это сигнал, который процесс получает, если он утратил управляющий терминал.</w:t>
       </w:r>
       <w:r>
-        <w:t xml:space="preserve"> А затем восстанавливается реакция на этот сигнал.</w:t>
+        <w:t xml:space="preserve"> А затем восстанавливается реакция на это</w:t>
+      </w:r>
+      <w:bookmarkStart w:id="0" w:name="_GoBack"/>
+      <w:bookmarkEnd w:id="0"/>
+      <w:r>
+        <w:t>т сигнал.</w:t>
       </w:r>
     </w:p>
     <w:p>
@@ -1255,13 +1245,7 @@
         </w:numPr>
       </w:pPr>
       <w:r>
-        <w:t xml:space="preserve">Специальный файл </w:t>
-      </w:r>
-      <w:r>
-        <w:t>блочного</w:t>
-      </w:r>
-      <w:r>
-        <w:t xml:space="preserve"> устройства</w:t>
+        <w:t>Специальный файл блочного устройства</w:t>
       </w:r>
       <w:r>
         <w:t xml:space="preserve"> “</w:t>
@@ -1277,11 +1261,6 @@
       </w:r>
     </w:p>
     <w:p>
-      <w:pPr>
-        <w:rPr>
-          <w:lang w:val="en-US"/>
-        </w:rPr>
-      </w:pPr>
       <w:r>
         <w:t xml:space="preserve">6 и 7 можем увидеть только в </w:t>
       </w:r>
@@ -1292,68 +1271,33 @@
         <w:t>dev</w:t>
       </w:r>
     </w:p>
+    <w:p/>
+    <w:p/>
+    <w:p/>
     <w:p>
-      <w:pPr>
-        <w:rPr>
-          <w:lang w:val="en-US"/>
-        </w:rPr>
-      </w:pPr>
-    </w:p>
-    <w:p>
-      <w:pPr>
-        <w:rPr>
-          <w:lang w:val="en-US"/>
-        </w:rPr>
-      </w:pPr>
-    </w:p>
-    <w:p>
-      <w:pPr>
-        <w:rPr>
-          <w:lang w:val="en-US"/>
-        </w:rPr>
-      </w:pPr>
-    </w:p>
-    <w:p>
-      <w:pPr>
-        <w:rPr>
-          <w:lang w:val="en-US"/>
-        </w:rPr>
-      </w:pPr>
       <w:r>
         <w:lastRenderedPageBreak/>
         <w:t>В</w:t>
       </w:r>
       <w:r>
-        <w:rPr>
-          <w:lang w:val="en-US"/>
-        </w:rPr>
         <w:t xml:space="preserve"> </w:t>
       </w:r>
       <w:r>
         <w:t>системе</w:t>
       </w:r>
       <w:r>
-        <w:rPr>
-          <w:lang w:val="en-US"/>
-        </w:rPr>
         <w:t xml:space="preserve"> </w:t>
       </w:r>
       <w:r>
         <w:t>определена</w:t>
       </w:r>
       <w:r>
-        <w:rPr>
-          <w:lang w:val="en-US"/>
-        </w:rPr>
         <w:t xml:space="preserve"> </w:t>
       </w:r>
       <w:r>
         <w:t>структура</w:t>
       </w:r>
       <w:r>
-        <w:rPr>
-          <w:lang w:val="en-US"/>
-        </w:rPr>
         <w:br/>
       </w:r>
       <w:r>
@@ -1363,9 +1307,6 @@
         <w:t>struct</w:t>
       </w:r>
       <w:r>
-        <w:rPr>
-          <w:lang w:val="en-US"/>
-        </w:rPr>
         <w:t xml:space="preserve"> </w:t>
       </w:r>
       <w:r>
@@ -1375,113 +1316,102 @@
         <w:t>stat</w:t>
       </w:r>
       <w:r>
-        <w:rPr>
-          <w:lang w:val="en-US"/>
-        </w:rPr>
         <w:br/>
         <w:t>{</w:t>
       </w:r>
       <w:r>
-        <w:rPr>
-          <w:lang w:val="en-US"/>
-        </w:rPr>
         <w:br/>
         <w:t xml:space="preserve">    </w:t>
       </w:r>
+      <w:r>
+        <w:rPr>
+          <w:lang w:val="en-US"/>
+        </w:rPr>
+        <w:t>dev</w:t>
+      </w:r>
+      <w:r>
+        <w:t>_</w:t>
+      </w:r>
+      <w:r>
+        <w:rPr>
+          <w:lang w:val="en-US"/>
+        </w:rPr>
+        <w:t>t</w:t>
+      </w:r>
+      <w:r>
+        <w:t xml:space="preserve"> </w:t>
+      </w:r>
       <w:proofErr w:type="spellStart"/>
       <w:r>
         <w:rPr>
           <w:lang w:val="en-US"/>
         </w:rPr>
+        <w:t>st</w:t>
+      </w:r>
+      <w:proofErr w:type="spellEnd"/>
+      <w:r>
+        <w:t>_</w:t>
+      </w:r>
+      <w:r>
+        <w:rPr>
+          <w:lang w:val="en-US"/>
+        </w:rPr>
         <w:t>dev</w:t>
       </w:r>
       <w:r>
-        <w:rPr>
-          <w:lang w:val="en-US"/>
-        </w:rPr>
-        <w:t>_</w:t>
-      </w:r>
-      <w:r>
-        <w:rPr>
-          <w:lang w:val="en-US"/>
-        </w:rPr>
-        <w:t>t</w:t>
+        <w:t>; //</w:t>
+      </w:r>
+      <w:r>
+        <w:rPr>
+          <w:lang w:val="en-US"/>
+        </w:rPr>
+        <w:t>dev</w:t>
+      </w:r>
+      <w:r>
+        <w:t xml:space="preserve"> </w:t>
+      </w:r>
+      <w:r>
+        <w:t>–</w:t>
+      </w:r>
+      <w:r>
+        <w:t xml:space="preserve"> </w:t>
+      </w:r>
+      <w:r>
+        <w:rPr>
+          <w:lang w:val="en-US"/>
+        </w:rPr>
+        <w:t>device</w:t>
+      </w:r>
+      <w:r>
+        <w:t xml:space="preserve"> // </w:t>
+      </w:r>
+      <w:proofErr w:type="spellStart"/>
+      <w:r>
+        <w:rPr>
+          <w:lang w:val="en-US"/>
+        </w:rPr>
+        <w:t>inode</w:t>
       </w:r>
       <w:proofErr w:type="spellEnd"/>
       <w:r>
-        <w:rPr>
-          <w:lang w:val="en-US"/>
-        </w:rPr>
+        <w:t>’</w:t>
+      </w:r>
+      <w:r>
+        <w:rPr>
+          <w:lang w:val="en-US"/>
+        </w:rPr>
+        <w:t>s</w:t>
+      </w:r>
+      <w:r>
         <w:t xml:space="preserve"> </w:t>
       </w:r>
-      <w:proofErr w:type="spellStart"/>
-      <w:r>
-        <w:rPr>
-          <w:lang w:val="en-US"/>
-        </w:rPr>
-        <w:t>st</w:t>
-      </w:r>
-      <w:r>
-        <w:rPr>
-          <w:lang w:val="en-US"/>
-        </w:rPr>
-        <w:t>_</w:t>
-      </w:r>
       <w:r>
         <w:rPr>
           <w:lang w:val="en-US"/>
         </w:rPr>
         <w:t>dev</w:t>
       </w:r>
-      <w:proofErr w:type="spellEnd"/>
-      <w:r>
-        <w:rPr>
-          <w:lang w:val="en-US"/>
-        </w:rPr>
-        <w:t>;</w:t>
-      </w:r>
-      <w:r>
-        <w:rPr>
-          <w:lang w:val="en-US"/>
-        </w:rPr>
-        <w:t xml:space="preserve"> //dev </w:t>
-      </w:r>
-      <w:r>
-        <w:rPr>
-          <w:lang w:val="en-US"/>
-        </w:rPr>
-        <w:t>–</w:t>
-      </w:r>
-      <w:r>
-        <w:rPr>
-          <w:lang w:val="en-US"/>
-        </w:rPr>
-        <w:t xml:space="preserve"> device</w:t>
-      </w:r>
-      <w:r>
-        <w:rPr>
-          <w:lang w:val="en-US"/>
-        </w:rPr>
-        <w:t xml:space="preserve"> // </w:t>
-      </w:r>
-      <w:proofErr w:type="spellStart"/>
-      <w:r>
-        <w:rPr>
-          <w:lang w:val="en-US"/>
-        </w:rPr>
-        <w:t>inode’s</w:t>
-      </w:r>
-      <w:proofErr w:type="spellEnd"/>
-      <w:r>
-        <w:rPr>
-          <w:lang w:val="en-US"/>
-        </w:rPr>
-        <w:t xml:space="preserve"> dev</w:t>
-      </w:r>
-      <w:r>
-        <w:rPr>
-          <w:lang w:val="en-US"/>
-        </w:rPr>
+      <w:r>
         <w:br/>
         <w:t xml:space="preserve">    </w:t>
       </w:r>
@@ -1492,10 +1422,8 @@
         </w:rPr>
         <w:t>ino</w:t>
       </w:r>
-      <w:r>
-        <w:rPr>
-          <w:lang w:val="en-US"/>
-        </w:rPr>
+      <w:proofErr w:type="spellEnd"/>
+      <w:r>
         <w:t>_</w:t>
       </w:r>
       <w:r>
@@ -1504,55 +1432,44 @@
         </w:rPr>
         <w:t>t</w:t>
       </w:r>
+      <w:r>
+        <w:t xml:space="preserve"> </w:t>
+      </w:r>
+      <w:proofErr w:type="spellStart"/>
+      <w:r>
+        <w:rPr>
+          <w:lang w:val="en-US"/>
+        </w:rPr>
+        <w:t>st</w:t>
+      </w:r>
       <w:proofErr w:type="spellEnd"/>
       <w:r>
-        <w:rPr>
-          <w:lang w:val="en-US"/>
-        </w:rPr>
-        <w:t xml:space="preserve"> </w:t>
+        <w:t>_</w:t>
       </w:r>
       <w:proofErr w:type="spellStart"/>
       <w:r>
         <w:rPr>
           <w:lang w:val="en-US"/>
         </w:rPr>
-        <w:t>st_ino</w:t>
+        <w:t>ino</w:t>
       </w:r>
       <w:proofErr w:type="spellEnd"/>
       <w:r>
-        <w:rPr>
-          <w:lang w:val="en-US"/>
-        </w:rPr>
         <w:t>;</w:t>
       </w:r>
       <w:r>
-        <w:rPr>
-          <w:lang w:val="en-US"/>
-        </w:rPr>
-        <w:t xml:space="preserve"> </w:t>
-      </w:r>
-      <w:r>
-        <w:rPr>
-          <w:lang w:val="en-US"/>
-        </w:rPr>
-        <w:t xml:space="preserve">// </w:t>
+        <w:t xml:space="preserve"> // </w:t>
       </w:r>
       <w:r>
         <w:t>индекс</w:t>
       </w:r>
       <w:r>
-        <w:rPr>
-          <w:lang w:val="en-US"/>
-        </w:rPr>
         <w:t xml:space="preserve"> (</w:t>
       </w:r>
       <w:r>
         <w:t>номер</w:t>
       </w:r>
       <w:r>
-        <w:rPr>
-          <w:lang w:val="en-US"/>
-        </w:rPr>
         <w:t xml:space="preserve">) </w:t>
       </w:r>
       <w:proofErr w:type="spellStart"/>
@@ -1564,113 +1481,93 @@
       </w:r>
       <w:proofErr w:type="spellEnd"/>
       <w:r>
-        <w:rPr>
-          <w:lang w:val="en-US"/>
-        </w:rPr>
         <w:t>’</w:t>
       </w:r>
       <w:r>
         <w:t>а</w:t>
       </w:r>
       <w:r>
-        <w:rPr>
-          <w:lang w:val="en-US"/>
-        </w:rPr>
         <w:br/>
         <w:t xml:space="preserve">    </w:t>
       </w:r>
+      <w:r>
+        <w:rPr>
+          <w:lang w:val="en-US"/>
+        </w:rPr>
+        <w:t>mode</w:t>
+      </w:r>
+      <w:r>
+        <w:t>_</w:t>
+      </w:r>
+      <w:r>
+        <w:rPr>
+          <w:lang w:val="en-US"/>
+        </w:rPr>
+        <w:t>t</w:t>
+      </w:r>
+      <w:r>
+        <w:t xml:space="preserve"> </w:t>
+      </w:r>
       <w:proofErr w:type="spellStart"/>
       <w:r>
         <w:rPr>
           <w:lang w:val="en-US"/>
         </w:rPr>
-        <w:t>mode_t</w:t>
+        <w:t>st</w:t>
       </w:r>
       <w:proofErr w:type="spellEnd"/>
       <w:r>
-        <w:rPr>
-          <w:lang w:val="en-US"/>
-        </w:rPr>
+        <w:t>_</w:t>
+      </w:r>
+      <w:r>
+        <w:rPr>
+          <w:lang w:val="en-US"/>
+        </w:rPr>
+        <w:t>mode</w:t>
+      </w:r>
+      <w:r>
+        <w:t>;</w:t>
+      </w:r>
+      <w:r>
         <w:t xml:space="preserve"> </w:t>
       </w:r>
-      <w:proofErr w:type="spellStart"/>
-      <w:r>
-        <w:rPr>
-          <w:lang w:val="en-US"/>
-        </w:rPr>
-        <w:t>st_mode</w:t>
-      </w:r>
-      <w:proofErr w:type="spellEnd"/>
-      <w:r>
-        <w:rPr>
-          <w:lang w:val="en-US"/>
-        </w:rPr>
-        <w:t>;</w:t>
-      </w:r>
-      <w:r>
-        <w:rPr>
-          <w:lang w:val="en-US"/>
-        </w:rPr>
+      <w:r>
+        <w:t xml:space="preserve">// </w:t>
+      </w:r>
+      <w:r>
+        <w:t>битовая</w:t>
+      </w:r>
+      <w:r>
         <w:t xml:space="preserve"> </w:t>
       </w:r>
       <w:r>
-        <w:rPr>
-          <w:lang w:val="en-US"/>
-        </w:rPr>
-        <w:t xml:space="preserve">// </w:t>
-      </w:r>
-      <w:r>
-        <w:t>битовая</w:t>
-      </w:r>
-      <w:r>
-        <w:rPr>
-          <w:lang w:val="en-US"/>
-        </w:rPr>
+        <w:t>маска</w:t>
+      </w:r>
+      <w:r>
+        <w:t xml:space="preserve">, </w:t>
+      </w:r>
+      <w:r>
+        <w:t>которая</w:t>
+      </w:r>
+      <w:r>
         <w:t xml:space="preserve"> </w:t>
       </w:r>
       <w:r>
-        <w:t>маска</w:t>
-      </w:r>
-      <w:r>
-        <w:rPr>
-          <w:lang w:val="en-US"/>
-        </w:rPr>
-        <w:t xml:space="preserve">, </w:t>
-      </w:r>
-      <w:r>
-        <w:t>которая</w:t>
-      </w:r>
-      <w:r>
-        <w:rPr>
-          <w:lang w:val="en-US"/>
-        </w:rPr>
+        <w:t>определяет</w:t>
+      </w:r>
+      <w:r>
         <w:t xml:space="preserve"> </w:t>
       </w:r>
       <w:r>
-        <w:t>определяет</w:t>
-      </w:r>
-      <w:r>
-        <w:rPr>
-          <w:lang w:val="en-US"/>
-        </w:rPr>
+        <w:t>права</w:t>
+      </w:r>
+      <w:r>
         <w:t xml:space="preserve"> </w:t>
       </w:r>
       <w:r>
-        <w:t>права</w:t>
-      </w:r>
-      <w:r>
-        <w:rPr>
-          <w:lang w:val="en-US"/>
-        </w:rPr>
-        <w:t xml:space="preserve"> </w:t>
-      </w:r>
-      <w:r>
         <w:t>доступа</w:t>
       </w:r>
       <w:r>
-        <w:rPr>
-          <w:lang w:val="en-US"/>
-        </w:rPr>
         <w:br/>
         <w:t xml:space="preserve">    </w:t>
       </w:r>
@@ -1685,13 +1582,19 @@
         <w:rPr>
           <w:lang w:val="en-US"/>
         </w:rPr>
-        <w:t>lint_t</w:t>
+        <w:t>lint</w:t>
       </w:r>
       <w:proofErr w:type="spellEnd"/>
       <w:r>
-        <w:rPr>
-          <w:lang w:val="en-US"/>
-        </w:rPr>
+        <w:t>_</w:t>
+      </w:r>
+      <w:r>
+        <w:rPr>
+          <w:lang w:val="en-US"/>
+        </w:rPr>
+        <w:t>t</w:t>
+      </w:r>
+      <w:r>
         <w:t xml:space="preserve"> </w:t>
       </w:r>
       <w:proofErr w:type="spellStart"/>
@@ -1699,8 +1602,13 @@
         <w:rPr>
           <w:lang w:val="en-US"/>
         </w:rPr>
-        <w:t>st_</w:t>
-      </w:r>
+        <w:t>st</w:t>
+      </w:r>
+      <w:proofErr w:type="spellEnd"/>
+      <w:r>
+        <w:t>_</w:t>
+      </w:r>
+      <w:proofErr w:type="spellStart"/>
       <w:r>
         <w:rPr>
           <w:lang w:val="en-US"/>
@@ -1715,63 +1623,36 @@
       </w:r>
       <w:proofErr w:type="spellEnd"/>
       <w:r>
-        <w:rPr>
-          <w:lang w:val="en-US"/>
-        </w:rPr>
         <w:t>;</w:t>
       </w:r>
       <w:r>
-        <w:rPr>
-          <w:lang w:val="en-US"/>
-        </w:rPr>
+        <w:t xml:space="preserve"> // </w:t>
+      </w:r>
+      <w:r>
+        <w:t>кол</w:t>
+      </w:r>
+      <w:r>
+        <w:t>-</w:t>
+      </w:r>
+      <w:r>
+        <w:t>во</w:t>
+      </w:r>
+      <w:r>
         <w:t xml:space="preserve"> </w:t>
       </w:r>
       <w:r>
-        <w:rPr>
-          <w:lang w:val="en-US"/>
-        </w:rPr>
-        <w:t xml:space="preserve">// </w:t>
-      </w:r>
-      <w:r>
-        <w:t>кол</w:t>
-      </w:r>
-      <w:r>
-        <w:rPr>
-          <w:lang w:val="en-US"/>
-        </w:rPr>
-        <w:t>-</w:t>
-      </w:r>
-      <w:r>
-        <w:t>во</w:t>
-      </w:r>
-      <w:r>
-        <w:rPr>
-          <w:lang w:val="en-US"/>
-        </w:rPr>
+        <w:t>жёстких</w:t>
+      </w:r>
+      <w:r>
         <w:t xml:space="preserve"> </w:t>
       </w:r>
       <w:r>
-        <w:t>жёстких</w:t>
-      </w:r>
-      <w:r>
-        <w:rPr>
-          <w:lang w:val="en-US"/>
-        </w:rPr>
+        <w:t>ссылок</w:t>
+      </w:r>
+      <w:r>
         <w:t xml:space="preserve"> </w:t>
       </w:r>
       <w:r>
-        <w:t>ссылок</w:t>
-      </w:r>
-      <w:r>
-        <w:rPr>
-          <w:lang w:val="en-US"/>
-        </w:rPr>
-        <w:t xml:space="preserve"> </w:t>
-      </w:r>
-      <w:r>
-        <w:rPr>
-          <w:lang w:val="en-US"/>
-        </w:rPr>
         <w:br/>
         <w:t xml:space="preserve">    </w:t>
       </w:r>
@@ -1780,13 +1661,19 @@
         <w:rPr>
           <w:lang w:val="en-US"/>
         </w:rPr>
-        <w:t>uid_t</w:t>
+        <w:t>uid</w:t>
       </w:r>
       <w:proofErr w:type="spellEnd"/>
       <w:r>
-        <w:rPr>
-          <w:lang w:val="en-US"/>
-        </w:rPr>
+        <w:t>_</w:t>
+      </w:r>
+      <w:r>
+        <w:rPr>
+          <w:lang w:val="en-US"/>
+        </w:rPr>
+        <w:t>t</w:t>
+      </w:r>
+      <w:r>
         <w:t xml:space="preserve"> </w:t>
       </w:r>
       <w:proofErr w:type="spellStart"/>
@@ -1794,31 +1681,42 @@
         <w:rPr>
           <w:lang w:val="en-US"/>
         </w:rPr>
-        <w:t>st_uid</w:t>
+        <w:t>st</w:t>
       </w:r>
       <w:proofErr w:type="spellEnd"/>
       <w:r>
-        <w:rPr>
-          <w:lang w:val="en-US"/>
-        </w:rPr>
+        <w:t>_</w:t>
+      </w:r>
+      <w:proofErr w:type="spellStart"/>
+      <w:r>
+        <w:rPr>
+          <w:lang w:val="en-US"/>
+        </w:rPr>
+        <w:t>uid</w:t>
+      </w:r>
+      <w:proofErr w:type="spellEnd"/>
+      <w:r>
         <w:t>;</w:t>
       </w:r>
       <w:r>
-        <w:rPr>
-          <w:lang w:val="en-US"/>
-        </w:rPr>
+        <w:t xml:space="preserve"> //</w:t>
+      </w:r>
+      <w:r>
+        <w:rPr>
+          <w:lang w:val="en-US"/>
+        </w:rPr>
+        <w:t>user</w:t>
+      </w:r>
+      <w:r>
         <w:t xml:space="preserve"> </w:t>
       </w:r>
       <w:r>
         <w:rPr>
           <w:lang w:val="en-US"/>
         </w:rPr>
-        <w:t>//user id</w:t>
-      </w:r>
-      <w:r>
-        <w:rPr>
-          <w:lang w:val="en-US"/>
-        </w:rPr>
+        <w:t>id</w:t>
+      </w:r>
+      <w:r>
         <w:br/>
         <w:t xml:space="preserve">    </w:t>
       </w:r>
@@ -1827,13 +1725,19 @@
         <w:rPr>
           <w:lang w:val="en-US"/>
         </w:rPr>
-        <w:t>gid_t</w:t>
+        <w:t>gid</w:t>
       </w:r>
       <w:proofErr w:type="spellEnd"/>
       <w:r>
-        <w:rPr>
-          <w:lang w:val="en-US"/>
-        </w:rPr>
+        <w:t>_</w:t>
+      </w:r>
+      <w:r>
+        <w:rPr>
+          <w:lang w:val="en-US"/>
+        </w:rPr>
+        <w:t>t</w:t>
+      </w:r>
+      <w:r>
         <w:t xml:space="preserve"> </w:t>
       </w:r>
       <w:proofErr w:type="spellStart"/>
@@ -1841,157 +1745,199 @@
         <w:rPr>
           <w:lang w:val="en-US"/>
         </w:rPr>
-        <w:t>st_gid</w:t>
+        <w:t>st</w:t>
       </w:r>
       <w:proofErr w:type="spellEnd"/>
       <w:r>
-        <w:rPr>
-          <w:lang w:val="en-US"/>
-        </w:rPr>
+        <w:t>_</w:t>
+      </w:r>
+      <w:proofErr w:type="spellStart"/>
+      <w:r>
+        <w:rPr>
+          <w:lang w:val="en-US"/>
+        </w:rPr>
+        <w:t>gid</w:t>
+      </w:r>
+      <w:proofErr w:type="spellEnd"/>
+      <w:r>
         <w:t>;</w:t>
       </w:r>
       <w:r>
-        <w:rPr>
-          <w:lang w:val="en-US"/>
-        </w:rPr>
-        <w:t xml:space="preserve"> //group id</w:t>
-      </w:r>
-      <w:r>
-        <w:rPr>
-          <w:lang w:val="en-US"/>
-        </w:rPr>
+        <w:t xml:space="preserve"> //</w:t>
+      </w:r>
+      <w:r>
+        <w:rPr>
+          <w:lang w:val="en-US"/>
+        </w:rPr>
+        <w:t>group</w:t>
+      </w:r>
+      <w:r>
+        <w:t xml:space="preserve"> </w:t>
+      </w:r>
+      <w:r>
+        <w:rPr>
+          <w:lang w:val="en-US"/>
+        </w:rPr>
+        <w:t>id</w:t>
+      </w:r>
+      <w:r>
         <w:br/>
         <w:t xml:space="preserve">    </w:t>
       </w:r>
+      <w:r>
+        <w:rPr>
+          <w:lang w:val="en-US"/>
+        </w:rPr>
+        <w:t>dev</w:t>
+      </w:r>
+      <w:r>
+        <w:t>_</w:t>
+      </w:r>
+      <w:r>
+        <w:rPr>
+          <w:lang w:val="en-US"/>
+        </w:rPr>
+        <w:t>t</w:t>
+      </w:r>
+      <w:r>
+        <w:t xml:space="preserve"> </w:t>
+      </w:r>
       <w:proofErr w:type="spellStart"/>
       <w:r>
         <w:rPr>
           <w:lang w:val="en-US"/>
         </w:rPr>
-        <w:t>dev_t</w:t>
+        <w:t>st</w:t>
       </w:r>
       <w:proofErr w:type="spellEnd"/>
       <w:r>
-        <w:rPr>
-          <w:lang w:val="en-US"/>
-        </w:rPr>
+        <w:t>_</w:t>
+      </w:r>
+      <w:proofErr w:type="spellStart"/>
+      <w:r>
+        <w:rPr>
+          <w:lang w:val="en-US"/>
+        </w:rPr>
+        <w:t>rdev</w:t>
+      </w:r>
+      <w:proofErr w:type="spellEnd"/>
+      <w:r>
+        <w:t>;</w:t>
+      </w:r>
+      <w:r>
+        <w:t xml:space="preserve"> // </w:t>
+      </w:r>
+      <w:proofErr w:type="spellStart"/>
+      <w:r>
+        <w:rPr>
+          <w:lang w:val="en-US"/>
+        </w:rPr>
+        <w:t>rdev</w:t>
+      </w:r>
+      <w:proofErr w:type="spellEnd"/>
+      <w:r>
+        <w:t xml:space="preserve"> - </w:t>
+      </w:r>
+      <w:r>
+        <w:rPr>
+          <w:lang w:val="en-US"/>
+        </w:rPr>
+        <w:t>real</w:t>
+      </w:r>
+      <w:r>
         <w:t xml:space="preserve"> </w:t>
       </w:r>
-      <w:proofErr w:type="spellStart"/>
-      <w:r>
-        <w:rPr>
-          <w:lang w:val="en-US"/>
-        </w:rPr>
-        <w:t>st_rdev</w:t>
-      </w:r>
-      <w:proofErr w:type="spellEnd"/>
-      <w:r>
-        <w:rPr>
-          <w:lang w:val="en-US"/>
-        </w:rPr>
-        <w:t>;</w:t>
-      </w:r>
-      <w:r>
-        <w:rPr>
-          <w:lang w:val="en-US"/>
-        </w:rPr>
+      <w:r>
+        <w:rPr>
+          <w:lang w:val="en-US"/>
+        </w:rPr>
+        <w:t>device</w:t>
+      </w:r>
+      <w:r>
         <w:t xml:space="preserve"> // </w:t>
       </w:r>
-      <w:proofErr w:type="spellStart"/>
-      <w:r>
-        <w:rPr>
-          <w:lang w:val="en-US"/>
-        </w:rPr>
-        <w:t>rdev</w:t>
-      </w:r>
-      <w:proofErr w:type="spellEnd"/>
-      <w:r>
-        <w:rPr>
-          <w:lang w:val="en-US"/>
-        </w:rPr>
-        <w:t xml:space="preserve"> - real device</w:t>
-      </w:r>
-      <w:r>
-        <w:rPr>
-          <w:lang w:val="en-US"/>
-        </w:rPr>
-        <w:t xml:space="preserve"> // dev type</w:t>
-      </w:r>
-      <w:r>
-        <w:rPr>
-          <w:lang w:val="en-US"/>
-        </w:rPr>
+      <w:r>
+        <w:rPr>
+          <w:lang w:val="en-US"/>
+        </w:rPr>
+        <w:t>dev</w:t>
+      </w:r>
+      <w:r>
+        <w:t xml:space="preserve"> </w:t>
+      </w:r>
+      <w:r>
+        <w:rPr>
+          <w:lang w:val="en-US"/>
+        </w:rPr>
+        <w:t>type</w:t>
+      </w:r>
+      <w:r>
         <w:br/>
         <w:t xml:space="preserve">    </w:t>
       </w:r>
+      <w:r>
+        <w:rPr>
+          <w:lang w:val="en-US"/>
+        </w:rPr>
+        <w:t>off</w:t>
+      </w:r>
+      <w:r>
+        <w:t>_</w:t>
+      </w:r>
+      <w:r>
+        <w:rPr>
+          <w:lang w:val="en-US"/>
+        </w:rPr>
+        <w:t>t</w:t>
+      </w:r>
+      <w:r>
+        <w:t xml:space="preserve"> </w:t>
+      </w:r>
       <w:proofErr w:type="spellStart"/>
       <w:r>
         <w:rPr>
           <w:lang w:val="en-US"/>
         </w:rPr>
-        <w:t>off_t</w:t>
+        <w:t>st</w:t>
       </w:r>
       <w:proofErr w:type="spellEnd"/>
       <w:r>
-        <w:rPr>
-          <w:lang w:val="en-US"/>
-        </w:rPr>
+        <w:t>_</w:t>
+      </w:r>
+      <w:r>
+        <w:rPr>
+          <w:lang w:val="en-US"/>
+        </w:rPr>
+        <w:t>size</w:t>
+      </w:r>
+      <w:r>
+        <w:t>;</w:t>
+      </w:r>
+      <w:r>
+        <w:t xml:space="preserve"> //</w:t>
+      </w:r>
+      <w:r>
+        <w:t>размер</w:t>
+      </w:r>
+      <w:r>
         <w:t xml:space="preserve"> </w:t>
       </w:r>
-      <w:proofErr w:type="spellStart"/>
-      <w:r>
-        <w:rPr>
-          <w:lang w:val="en-US"/>
-        </w:rPr>
-        <w:t>st_size</w:t>
-      </w:r>
-      <w:proofErr w:type="spellEnd"/>
-      <w:r>
-        <w:rPr>
-          <w:lang w:val="en-US"/>
-        </w:rPr>
-        <w:t>;</w:t>
-      </w:r>
-      <w:r>
-        <w:rPr>
-          <w:lang w:val="en-US"/>
-        </w:rPr>
-        <w:t xml:space="preserve"> //</w:t>
-      </w:r>
-      <w:r>
-        <w:t>размер</w:t>
-      </w:r>
-      <w:r>
-        <w:rPr>
-          <w:lang w:val="en-US"/>
-        </w:rPr>
+      <w:r>
+        <w:t>файла</w:t>
+      </w:r>
+      <w:r>
         <w:t xml:space="preserve"> </w:t>
       </w:r>
       <w:r>
-        <w:t>файла</w:t>
-      </w:r>
-      <w:r>
-        <w:rPr>
-          <w:lang w:val="en-US"/>
-        </w:rPr>
+        <w:t>в</w:t>
+      </w:r>
+      <w:r>
         <w:t xml:space="preserve"> </w:t>
       </w:r>
       <w:r>
-        <w:t>в</w:t>
-      </w:r>
-      <w:r>
-        <w:rPr>
-          <w:lang w:val="en-US"/>
-        </w:rPr>
-        <w:t xml:space="preserve"> </w:t>
-      </w:r>
-      <w:r>
         <w:t>байтах</w:t>
       </w:r>
       <w:r>
-        <w:rPr>
-          <w:lang w:val="en-US"/>
-        </w:rPr>
         <w:br/>
         <w:t xml:space="preserve">    </w:t>
       </w:r>
@@ -2001,13 +1947,25 @@
           <w:u w:val="single"/>
           <w:lang w:val="en-US"/>
         </w:rPr>
-        <w:t>blksize_t</w:t>
+        <w:t>blksize</w:t>
       </w:r>
       <w:proofErr w:type="spellEnd"/>
       <w:r>
         <w:rPr>
           <w:u w:val="single"/>
-          <w:lang w:val="en-US"/>
+        </w:rPr>
+        <w:t>_</w:t>
+      </w:r>
+      <w:r>
+        <w:rPr>
+          <w:u w:val="single"/>
+          <w:lang w:val="en-US"/>
+        </w:rPr>
+        <w:t>t</w:t>
+      </w:r>
+      <w:r>
+        <w:rPr>
+          <w:u w:val="single"/>
         </w:rPr>
         <w:t xml:space="preserve"> </w:t>
       </w:r>
@@ -2017,20 +1975,33 @@
           <w:u w:val="single"/>
           <w:lang w:val="en-US"/>
         </w:rPr>
-        <w:t>st_blksize</w:t>
+        <w:t>st</w:t>
       </w:r>
       <w:proofErr w:type="spellEnd"/>
       <w:r>
         <w:rPr>
           <w:u w:val="single"/>
-          <w:lang w:val="en-US"/>
+        </w:rPr>
+        <w:t>_</w:t>
+      </w:r>
+      <w:proofErr w:type="spellStart"/>
+      <w:r>
+        <w:rPr>
+          <w:u w:val="single"/>
+          <w:lang w:val="en-US"/>
+        </w:rPr>
+        <w:t>blksize</w:t>
+      </w:r>
+      <w:proofErr w:type="spellEnd"/>
+      <w:r>
+        <w:rPr>
+          <w:u w:val="single"/>
         </w:rPr>
         <w:t>;</w:t>
       </w:r>
       <w:r>
         <w:rPr>
           <w:u w:val="single"/>
-          <w:lang w:val="en-US"/>
         </w:rPr>
         <w:t xml:space="preserve"> // </w:t>
       </w:r>
@@ -2043,7 +2014,6 @@
       <w:r>
         <w:rPr>
           <w:u w:val="single"/>
-          <w:lang w:val="en-US"/>
         </w:rPr>
         <w:t xml:space="preserve"> </w:t>
       </w:r>
@@ -2054,9 +2024,6 @@
         <w:t>блока</w:t>
       </w:r>
       <w:r>
-        <w:rPr>
-          <w:lang w:val="en-US"/>
-        </w:rPr>
         <w:br/>
         <w:t xml:space="preserve">    </w:t>
       </w:r>
@@ -2066,13 +2033,25 @@
           <w:u w:val="single"/>
           <w:lang w:val="en-US"/>
         </w:rPr>
-        <w:t>blkcnt_t</w:t>
+        <w:t>blkcnt</w:t>
       </w:r>
       <w:proofErr w:type="spellEnd"/>
       <w:r>
         <w:rPr>
           <w:u w:val="single"/>
-          <w:lang w:val="en-US"/>
+        </w:rPr>
+        <w:t>_</w:t>
+      </w:r>
+      <w:r>
+        <w:rPr>
+          <w:u w:val="single"/>
+          <w:lang w:val="en-US"/>
+        </w:rPr>
+        <w:t>t</w:t>
+      </w:r>
+      <w:r>
+        <w:rPr>
+          <w:u w:val="single"/>
         </w:rPr>
         <w:t xml:space="preserve"> </w:t>
       </w:r>
@@ -2082,416 +2061,314 @@
           <w:u w:val="single"/>
           <w:lang w:val="en-US"/>
         </w:rPr>
-        <w:t>st_blocks</w:t>
+        <w:t>st</w:t>
       </w:r>
       <w:proofErr w:type="spellEnd"/>
       <w:r>
         <w:rPr>
           <w:u w:val="single"/>
-          <w:lang w:val="en-US"/>
+        </w:rPr>
+        <w:t>_</w:t>
+      </w:r>
+      <w:r>
+        <w:rPr>
+          <w:u w:val="single"/>
+          <w:lang w:val="en-US"/>
+        </w:rPr>
+        <w:t>blocks</w:t>
+      </w:r>
+      <w:r>
+        <w:rPr>
+          <w:u w:val="single"/>
         </w:rPr>
         <w:t>;</w:t>
       </w:r>
       <w:r>
         <w:rPr>
           <w:u w:val="single"/>
-          <w:lang w:val="en-US"/>
+        </w:rPr>
+        <w:t xml:space="preserve"> // </w:t>
+      </w:r>
+      <w:r>
+        <w:rPr>
+          <w:u w:val="single"/>
+        </w:rPr>
+        <w:t>кол</w:t>
+      </w:r>
+      <w:r>
+        <w:rPr>
+          <w:u w:val="single"/>
+        </w:rPr>
+        <w:t>-</w:t>
+      </w:r>
+      <w:r>
+        <w:rPr>
+          <w:u w:val="single"/>
+        </w:rPr>
+        <w:t>во</w:t>
+      </w:r>
+      <w:r>
+        <w:rPr>
+          <w:u w:val="single"/>
         </w:rPr>
         <w:t xml:space="preserve"> </w:t>
       </w:r>
       <w:r>
         <w:rPr>
           <w:u w:val="single"/>
-          <w:lang w:val="en-US"/>
-        </w:rPr>
-        <w:t>//</w:t>
+        </w:rPr>
+        <w:t>блоков</w:t>
       </w:r>
       <w:r>
         <w:rPr>
           <w:u w:val="single"/>
-          <w:lang w:val="en-US"/>
-        </w:rPr>
+        </w:rPr>
+        <w:br/>
+      </w:r>
+      <w:r>
+        <w:t xml:space="preserve">    //</w:t>
+      </w:r>
+      <w:r>
+        <w:t>информация</w:t>
+      </w:r>
+      <w:r>
         <w:t xml:space="preserve"> </w:t>
       </w:r>
       <w:r>
-        <w:rPr>
-          <w:u w:val="single"/>
-        </w:rPr>
-        <w:t>кол</w:t>
-      </w:r>
-      <w:r>
-        <w:rPr>
-          <w:u w:val="single"/>
-          <w:lang w:val="en-US"/>
-        </w:rPr>
-        <w:t>-</w:t>
-      </w:r>
-      <w:r>
-        <w:rPr>
-          <w:u w:val="single"/>
-        </w:rPr>
-        <w:t>во</w:t>
-      </w:r>
-      <w:r>
-        <w:rPr>
-          <w:u w:val="single"/>
-          <w:lang w:val="en-US"/>
-        </w:rPr>
+        <w:t>о</w:t>
+      </w:r>
+      <w:r>
         <w:t xml:space="preserve"> </w:t>
       </w:r>
       <w:r>
-        <w:rPr>
-          <w:u w:val="single"/>
-        </w:rPr>
-        <w:t>блоков</w:t>
-      </w:r>
-      <w:r>
-        <w:rPr>
-          <w:u w:val="single"/>
-          <w:lang w:val="en-US"/>
-        </w:rPr>
-        <w:br/>
-      </w:r>
-      <w:r>
-        <w:rPr>
-          <w:lang w:val="en-US"/>
-        </w:rPr>
-        <w:t xml:space="preserve">    //</w:t>
-      </w:r>
-      <w:r>
-        <w:t>информация</w:t>
-      </w:r>
-      <w:r>
-        <w:rPr>
-          <w:lang w:val="en-US"/>
-        </w:rPr>
-        <w:t xml:space="preserve"> </w:t>
-      </w:r>
-      <w:r>
-        <w:t>о</w:t>
-      </w:r>
-      <w:r>
-        <w:rPr>
-          <w:lang w:val="en-US"/>
-        </w:rPr>
-        <w:t xml:space="preserve"> </w:t>
-      </w:r>
-      <w:r>
         <w:t>времени</w:t>
       </w:r>
       <w:r>
-        <w:rPr>
-          <w:lang w:val="en-US"/>
-        </w:rPr>
         <w:br/>
         <w:t xml:space="preserve">    </w:t>
       </w:r>
+      <w:r>
+        <w:rPr>
+          <w:lang w:val="en-US"/>
+        </w:rPr>
+        <w:t>time</w:t>
+      </w:r>
+      <w:r>
+        <w:t>_</w:t>
+      </w:r>
+      <w:r>
+        <w:rPr>
+          <w:lang w:val="en-US"/>
+        </w:rPr>
+        <w:t>t</w:t>
+      </w:r>
+      <w:r>
+        <w:t xml:space="preserve"> </w:t>
+      </w:r>
       <w:proofErr w:type="spellStart"/>
       <w:r>
         <w:rPr>
           <w:lang w:val="en-US"/>
         </w:rPr>
-        <w:t>time</w:t>
-      </w:r>
-      <w:r>
-        <w:rPr>
-          <w:lang w:val="en-US"/>
-        </w:rPr>
+        <w:t>st</w:t>
+      </w:r>
+      <w:proofErr w:type="spellEnd"/>
+      <w:r>
         <w:t>_</w:t>
       </w:r>
-      <w:r>
-        <w:rPr>
-          <w:lang w:val="en-US"/>
-        </w:rPr>
-        <w:t>t</w:t>
+      <w:proofErr w:type="spellStart"/>
+      <w:r>
+        <w:rPr>
+          <w:lang w:val="en-US"/>
+        </w:rPr>
+        <w:t>atime</w:t>
       </w:r>
       <w:proofErr w:type="spellEnd"/>
       <w:r>
-        <w:rPr>
-          <w:lang w:val="en-US"/>
-        </w:rPr>
+        <w:t>;</w:t>
+      </w:r>
+      <w:r>
+        <w:t xml:space="preserve"> //</w:t>
+      </w:r>
+      <w:r>
         <w:t xml:space="preserve"> </w:t>
       </w:r>
-      <w:proofErr w:type="spellStart"/>
-      <w:r>
-        <w:rPr>
-          <w:lang w:val="en-US"/>
-        </w:rPr>
-        <w:t>st</w:t>
-      </w:r>
-      <w:r>
-        <w:rPr>
-          <w:lang w:val="en-US"/>
-        </w:rPr>
-        <w:t>_</w:t>
-      </w:r>
-      <w:r>
-        <w:rPr>
-          <w:lang w:val="en-US"/>
-        </w:rPr>
-        <w:t>atime</w:t>
-      </w:r>
-      <w:proofErr w:type="spellEnd"/>
-      <w:r>
-        <w:rPr>
-          <w:lang w:val="en-US"/>
-        </w:rPr>
-        <w:t>;</w:t>
-      </w:r>
-      <w:r>
-        <w:rPr>
-          <w:lang w:val="en-US"/>
-        </w:rPr>
-        <w:t xml:space="preserve"> //</w:t>
-      </w:r>
-      <w:r>
-        <w:rPr>
-          <w:lang w:val="en-US"/>
-        </w:rPr>
+      <w:r>
+        <w:rPr>
+          <w:lang w:val="en-US"/>
+        </w:rPr>
+        <w:t>a</w:t>
+      </w:r>
+      <w:r>
+        <w:t xml:space="preserve"> – </w:t>
+      </w:r>
+      <w:r>
+        <w:rPr>
+          <w:lang w:val="en-US"/>
+        </w:rPr>
+        <w:t>access</w:t>
+      </w:r>
+      <w:r>
         <w:t xml:space="preserve"> </w:t>
       </w:r>
       <w:r>
-        <w:rPr>
-          <w:lang w:val="en-US"/>
-        </w:rPr>
-        <w:t>a</w:t>
-      </w:r>
-      <w:r>
-        <w:rPr>
-          <w:lang w:val="en-US"/>
-        </w:rPr>
-        <w:t xml:space="preserve"> – </w:t>
-      </w:r>
-      <w:r>
-        <w:rPr>
-          <w:lang w:val="en-US"/>
-        </w:rPr>
-        <w:t>access</w:t>
-      </w:r>
-      <w:r>
-        <w:rPr>
-          <w:lang w:val="en-US"/>
-        </w:rPr>
+        <w:t>время</w:t>
+      </w:r>
+      <w:r>
         <w:t xml:space="preserve"> </w:t>
       </w:r>
       <w:r>
-        <w:t>время</w:t>
-      </w:r>
-      <w:r>
-        <w:rPr>
-          <w:lang w:val="en-US"/>
-        </w:rPr>
-        <w:t xml:space="preserve"> </w:t>
-      </w:r>
-      <w:r>
         <w:t>доступа</w:t>
       </w:r>
       <w:r>
-        <w:rPr>
-          <w:lang w:val="en-US"/>
-        </w:rPr>
         <w:br/>
         <w:t xml:space="preserve">    </w:t>
       </w:r>
+      <w:r>
+        <w:rPr>
+          <w:lang w:val="en-US"/>
+        </w:rPr>
+        <w:t>time</w:t>
+      </w:r>
+      <w:r>
+        <w:t>_</w:t>
+      </w:r>
+      <w:r>
+        <w:rPr>
+          <w:lang w:val="en-US"/>
+        </w:rPr>
+        <w:t>t</w:t>
+      </w:r>
+      <w:r>
+        <w:t xml:space="preserve"> </w:t>
+      </w:r>
       <w:proofErr w:type="spellStart"/>
       <w:r>
         <w:rPr>
           <w:lang w:val="en-US"/>
         </w:rPr>
-        <w:t>time</w:t>
-      </w:r>
-      <w:r>
-        <w:rPr>
-          <w:lang w:val="en-US"/>
-        </w:rPr>
+        <w:t>st</w:t>
+      </w:r>
+      <w:proofErr w:type="spellEnd"/>
+      <w:r>
         <w:t>_</w:t>
       </w:r>
-      <w:r>
-        <w:rPr>
-          <w:lang w:val="en-US"/>
-        </w:rPr>
-        <w:t>t</w:t>
+      <w:proofErr w:type="spellStart"/>
+      <w:r>
+        <w:rPr>
+          <w:lang w:val="en-US"/>
+        </w:rPr>
+        <w:t>mtime</w:t>
       </w:r>
       <w:proofErr w:type="spellEnd"/>
       <w:r>
-        <w:rPr>
-          <w:lang w:val="en-US"/>
-        </w:rPr>
+        <w:t>;</w:t>
+      </w:r>
+      <w:r>
+        <w:t xml:space="preserve"> // </w:t>
+      </w:r>
+      <w:r>
+        <w:rPr>
+          <w:lang w:val="en-US"/>
+        </w:rPr>
+        <w:t>m</w:t>
+      </w:r>
+      <w:r>
+        <w:t xml:space="preserve"> – </w:t>
+      </w:r>
+      <w:r>
+        <w:rPr>
+          <w:lang w:val="en-US"/>
+        </w:rPr>
+        <w:t>modification</w:t>
+      </w:r>
+      <w:r>
         <w:t xml:space="preserve"> </w:t>
       </w:r>
-      <w:proofErr w:type="spellStart"/>
-      <w:r>
-        <w:rPr>
-          <w:lang w:val="en-US"/>
-        </w:rPr>
-        <w:t>st</w:t>
-      </w:r>
-      <w:r>
-        <w:rPr>
-          <w:lang w:val="en-US"/>
-        </w:rPr>
-        <w:t>_</w:t>
-      </w:r>
-      <w:r>
-        <w:rPr>
-          <w:lang w:val="en-US"/>
-        </w:rPr>
-        <w:t>mtime</w:t>
-      </w:r>
-      <w:proofErr w:type="spellEnd"/>
-      <w:r>
-        <w:rPr>
-          <w:lang w:val="en-US"/>
-        </w:rPr>
-        <w:t>;</w:t>
-      </w:r>
-      <w:r>
-        <w:rPr>
-          <w:lang w:val="en-US"/>
-        </w:rPr>
-        <w:t xml:space="preserve"> // </w:t>
-      </w:r>
-      <w:r>
-        <w:rPr>
-          <w:lang w:val="en-US"/>
-        </w:rPr>
-        <w:t>m</w:t>
-      </w:r>
-      <w:r>
-        <w:rPr>
-          <w:lang w:val="en-US"/>
-        </w:rPr>
-        <w:t xml:space="preserve"> – </w:t>
-      </w:r>
-      <w:r>
-        <w:rPr>
-          <w:lang w:val="en-US"/>
-        </w:rPr>
-        <w:t>modification</w:t>
-      </w:r>
-      <w:r>
-        <w:rPr>
-          <w:lang w:val="en-US"/>
-        </w:rPr>
+      <w:r>
+        <w:t>время</w:t>
+      </w:r>
+      <w:r>
         <w:t xml:space="preserve"> </w:t>
       </w:r>
       <w:r>
-        <w:t>время</w:t>
-      </w:r>
-      <w:r>
-        <w:rPr>
-          <w:lang w:val="en-US"/>
-        </w:rPr>
-        <w:t xml:space="preserve"> </w:t>
-      </w:r>
-      <w:r>
         <w:t>модификации</w:t>
       </w:r>
       <w:r>
-        <w:rPr>
-          <w:lang w:val="en-US"/>
-        </w:rPr>
         <w:br/>
         <w:t xml:space="preserve">    </w:t>
       </w:r>
+      <w:r>
+        <w:rPr>
+          <w:lang w:val="en-US"/>
+        </w:rPr>
+        <w:t>time</w:t>
+      </w:r>
+      <w:r>
+        <w:t>_</w:t>
+      </w:r>
+      <w:r>
+        <w:rPr>
+          <w:lang w:val="en-US"/>
+        </w:rPr>
+        <w:t>t</w:t>
+      </w:r>
+      <w:r>
+        <w:t xml:space="preserve"> </w:t>
+      </w:r>
       <w:proofErr w:type="spellStart"/>
       <w:r>
         <w:rPr>
           <w:lang w:val="en-US"/>
         </w:rPr>
-        <w:t>time</w:t>
-      </w:r>
-      <w:r>
-        <w:rPr>
-          <w:lang w:val="en-US"/>
-        </w:rPr>
+        <w:t>st</w:t>
+      </w:r>
+      <w:proofErr w:type="spellEnd"/>
+      <w:r>
         <w:t>_</w:t>
       </w:r>
-      <w:r>
-        <w:rPr>
-          <w:lang w:val="en-US"/>
-        </w:rPr>
-        <w:t>t</w:t>
+      <w:proofErr w:type="spellStart"/>
+      <w:r>
+        <w:rPr>
+          <w:lang w:val="en-US"/>
+        </w:rPr>
+        <w:t>ctime</w:t>
       </w:r>
       <w:proofErr w:type="spellEnd"/>
       <w:r>
-        <w:rPr>
-          <w:lang w:val="en-US"/>
-        </w:rPr>
+        <w:t>;</w:t>
+      </w:r>
+      <w:r>
+        <w:t xml:space="preserve"> // </w:t>
+      </w:r>
+      <w:r>
+        <w:rPr>
+          <w:lang w:val="en-US"/>
+        </w:rPr>
+        <w:t>c</w:t>
+      </w:r>
+      <w:r>
+        <w:t xml:space="preserve"> – </w:t>
+      </w:r>
+      <w:r>
+        <w:rPr>
+          <w:lang w:val="en-US"/>
+        </w:rPr>
+        <w:t>change</w:t>
+      </w:r>
+      <w:r>
         <w:t xml:space="preserve"> </w:t>
       </w:r>
-      <w:proofErr w:type="spellStart"/>
-      <w:r>
-        <w:rPr>
-          <w:lang w:val="en-US"/>
-        </w:rPr>
-        <w:t>st</w:t>
-      </w:r>
-      <w:r>
-        <w:rPr>
-          <w:lang w:val="en-US"/>
-        </w:rPr>
-        <w:t>_</w:t>
-      </w:r>
-      <w:r>
-        <w:rPr>
-          <w:lang w:val="en-US"/>
-        </w:rPr>
-        <w:t>ctime</w:t>
-      </w:r>
-      <w:proofErr w:type="spellEnd"/>
-      <w:r>
-        <w:rPr>
-          <w:lang w:val="en-US"/>
-        </w:rPr>
-        <w:t>;</w:t>
-      </w:r>
-      <w:r>
-        <w:rPr>
-          <w:lang w:val="en-US"/>
-        </w:rPr>
-        <w:t xml:space="preserve"> // </w:t>
-      </w:r>
-      <w:r>
-        <w:rPr>
-          <w:lang w:val="en-US"/>
-        </w:rPr>
-        <w:t>c</w:t>
-      </w:r>
-      <w:r>
-        <w:rPr>
-          <w:lang w:val="en-US"/>
-        </w:rPr>
-        <w:t xml:space="preserve"> – </w:t>
-      </w:r>
-      <w:r>
-        <w:rPr>
-          <w:lang w:val="en-US"/>
-        </w:rPr>
-        <w:t>change</w:t>
-      </w:r>
-      <w:r>
-        <w:rPr>
-          <w:lang w:val="en-US"/>
-        </w:rPr>
+      <w:r>
+        <w:t>время</w:t>
+      </w:r>
+      <w:r>
         <w:t xml:space="preserve"> </w:t>
       </w:r>
       <w:r>
-        <w:t>время</w:t>
-      </w:r>
-      <w:r>
-        <w:rPr>
-          <w:lang w:val="en-US"/>
-        </w:rPr>
-        <w:t xml:space="preserve"> </w:t>
-      </w:r>
-      <w:r>
         <w:t>изменения</w:t>
       </w:r>
       <w:r>
-        <w:rPr>
-          <w:lang w:val="en-US"/>
-        </w:rPr>
         <w:br/>
         <w:t xml:space="preserve">    </w:t>
       </w:r>
@@ -2505,7 +2382,6 @@
       <w:r>
         <w:rPr>
           <w:u w:val="single"/>
-          <w:lang w:val="en-US"/>
         </w:rPr>
         <w:t>64_</w:t>
       </w:r>
@@ -2519,7 +2395,6 @@
       <w:r>
         <w:rPr>
           <w:u w:val="single"/>
-          <w:lang w:val="en-US"/>
         </w:rPr>
         <w:t xml:space="preserve"> </w:t>
       </w:r>
@@ -2531,10 +2406,10 @@
         </w:rPr>
         <w:t>st</w:t>
       </w:r>
+      <w:proofErr w:type="spellEnd"/>
       <w:r>
         <w:rPr>
           <w:u w:val="single"/>
-          <w:lang w:val="en-US"/>
         </w:rPr>
         <w:t>_</w:t>
       </w:r>
@@ -2545,18 +2420,15 @@
         </w:rPr>
         <w:t>blocks</w:t>
       </w:r>
-      <w:proofErr w:type="spellEnd"/>
       <w:r>
         <w:rPr>
           <w:u w:val="single"/>
-          <w:lang w:val="en-US"/>
         </w:rPr>
         <w:t>;</w:t>
       </w:r>
       <w:r>
         <w:rPr>
           <w:u w:val="single"/>
-          <w:lang w:val="en-US"/>
         </w:rPr>
         <w:t xml:space="preserve"> //</w:t>
       </w:r>
@@ -2569,7 +2441,6 @@
       <w:r>
         <w:rPr>
           <w:u w:val="single"/>
-          <w:lang w:val="en-US"/>
         </w:rPr>
         <w:t xml:space="preserve"> </w:t>
       </w:r>
@@ -2579,12 +2450,7 @@
         </w:rPr>
         <w:t>версия</w:t>
       </w:r>
-      <w:bookmarkStart w:id="0" w:name="_GoBack"/>
-      <w:bookmarkEnd w:id="0"/>
-      <w:r>
-        <w:rPr>
-          <w:lang w:val="en-US"/>
-        </w:rPr>
+      <w:r>
         <w:br/>
         <w:t>};</w:t>
       </w:r>
@@ -6672,7 +6538,7 @@
 </file>
 
 <file path=customXml/itemProps1.xml><?xml version="1.0" encoding="utf-8"?>
-<ds:datastoreItem xmlns:ds="http://schemas.openxmlformats.org/officeDocument/2006/customXml" ds:itemID="{16E2B2D1-49D0-4E32-9ECB-309F4D7A5239}">
+<ds:datastoreItem xmlns:ds="http://schemas.openxmlformats.org/officeDocument/2006/customXml" ds:itemID="{1E8C35C5-6BCD-4E99-A990-035BED0D648C}">
   <ds:schemaRefs>
     <ds:schemaRef ds:uri="http://schemas.openxmlformats.org/officeDocument/2006/bibliography"/>
   </ds:schemaRefs>

</xml_diff>